<commit_message>
3020 Ass1 Hardware Vulnerability DONE
</commit_message>
<xml_diff>
--- a/Fall 2025/CYBR3020 Vulnerabilities and Exploits/Assignments/Physical Security Vulnerability PoC/2- Physical Security Vulnerability with PoC v2025.1.docx
+++ b/Fall 2025/CYBR3020 Vulnerabilities and Exploits/Assignments/Physical Security Vulnerability PoC/2- Physical Security Vulnerability with PoC v2025.1.docx
@@ -1283,13 +1283,105 @@
       </w:r>
     </w:p>
     <w:p>
-      <w:r>
+      <w:pPr>
         <w:rPr>
           <w:rFonts w:ascii="Arial" w:hAnsi="Arial" w:cs="Arial"/>
           <w:sz w:val="24"/>
           <w:szCs w:val="24"/>
         </w:rPr>
+      </w:pPr>
+      <w:r>
+        <w:rPr>
+          <w:rFonts w:ascii="Arial" w:hAnsi="Arial" w:cs="Arial"/>
+          <w:sz w:val="24"/>
+          <w:szCs w:val="24"/>
+        </w:rPr>
         <w:t>Please consult the rubric both prior to and throughout the report-writing process to ensure your work aligns with the stated evaluation criteria.</w:t>
+      </w:r>
+    </w:p>
+    <w:p>
+      <w:pPr>
+        <w:rPr>
+          <w:rFonts w:ascii="Arial" w:hAnsi="Arial" w:cs="Arial"/>
+          <w:sz w:val="24"/>
+          <w:szCs w:val="24"/>
+        </w:rPr>
+      </w:pPr>
+    </w:p>
+    <w:p>
+      <w:pPr>
+        <w:pBdr>
+          <w:bottom w:val="double" w:sz="6" w:space="1" w:color="auto"/>
+        </w:pBdr>
+        <w:rPr>
+          <w:rFonts w:ascii="Arial" w:hAnsi="Arial" w:cs="Arial"/>
+          <w:sz w:val="24"/>
+          <w:szCs w:val="24"/>
+        </w:rPr>
+      </w:pPr>
+    </w:p>
+    <w:p>
+      <w:pPr>
+        <w:rPr>
+          <w:rFonts w:ascii="Arial" w:hAnsi="Arial" w:cs="Arial"/>
+          <w:sz w:val="24"/>
+          <w:szCs w:val="24"/>
+        </w:rPr>
+      </w:pPr>
+    </w:p>
+    <w:p>
+      <w:pPr>
+        <w:rPr>
+          <w:lang w:val="en-CA"/>
+        </w:rPr>
+      </w:pPr>
+      <w:r>
+        <w:rPr>
+          <w:lang w:val="en-CA"/>
+        </w:rPr>
+        <w:t>For assignment 2, choosing option 1, all you want us to do is get a screenrecording of us visiting shoden and finding open cctv?</w:t>
+      </w:r>
+    </w:p>
+    <w:p>
+      <w:r>
+        <w:rPr>
+          <w:lang w:val="en-CA"/>
+        </w:rPr>
+        <w:t> </w:t>
+      </w:r>
+      <w:r>
+        <w:t>Display the search used, showcase the camera including the view from the camera, and any details you can (for example camera hardware and software, version, geolocation data, etc.)</w:t>
+      </w:r>
+    </w:p>
+    <w:p>
+      <w:pPr>
+        <w:rPr>
+          <w:lang w:val="en-CA"/>
+        </w:rPr>
+      </w:pPr>
+      <w:r>
+        <w:rPr>
+          <w:lang w:val="en-CA"/>
+        </w:rPr>
+        <w:t>More on this ^, How long do you want the recording to last? </w:t>
+      </w:r>
+    </w:p>
+    <w:p>
+      <w:pPr>
+        <w:rPr>
+          <w:lang w:val="en-CA"/>
+        </w:rPr>
+      </w:pPr>
+      <w:r>
+        <w:rPr>
+          <w:lang w:val="en-CA"/>
+        </w:rPr>
+        <w:t>and is there an example video to watch; to see what you are looking for?</w:t>
+      </w:r>
+    </w:p>
+    <w:p>
+      <w:r>
+        <w:t>As long as needed to show the details or the hack</w:t>
       </w:r>
     </w:p>
     <w:sectPr>
@@ -3142,7 +3234,6 @@
   <w:style w:type="character" w:default="1" w:styleId="DefaultParagraphFont">
     <w:name w:val="Default Paragraph Font"/>
     <w:uiPriority w:val="1"/>
-    <w:semiHidden/>
     <w:unhideWhenUsed/>
   </w:style>
   <w:style w:type="table" w:default="1" w:styleId="TableNormal">
@@ -3611,18 +3702,18 @@
 </file>
 
 <file path=customXml/item1.xml><?xml version="1.0" encoding="utf-8"?>
+<p:properties xmlns:p="http://schemas.microsoft.com/office/2006/metadata/properties" xmlns:xsi="http://www.w3.org/2001/XMLSchema-instance" xmlns:pc="http://schemas.microsoft.com/office/infopath/2007/PartnerControls">
+  <documentManagement/>
+</p:properties>
+</file>
+
+<file path=customXml/item2.xml><?xml version="1.0" encoding="utf-8"?>
 <?mso-contentType ?>
 <FormTemplates xmlns="http://schemas.microsoft.com/sharepoint/v3/contenttype/forms">
   <Display>DocumentLibraryForm</Display>
   <Edit>DocumentLibraryForm</Edit>
   <New>DocumentLibraryForm</New>
 </FormTemplates>
-</file>
-
-<file path=customXml/item2.xml><?xml version="1.0" encoding="utf-8"?>
-<p:properties xmlns:p="http://schemas.microsoft.com/office/2006/metadata/properties" xmlns:xsi="http://www.w3.org/2001/XMLSchema-instance" xmlns:pc="http://schemas.microsoft.com/office/infopath/2007/PartnerControls">
-  <documentManagement/>
-</p:properties>
 </file>
 
 <file path=customXml/item3.xml><?xml version="1.0" encoding="utf-8"?>
@@ -3843,18 +3934,18 @@
 </file>
 
 <file path=customXml/itemProps1.xml><?xml version="1.0" encoding="utf-8"?>
-<ds:datastoreItem xmlns:ds="http://schemas.openxmlformats.org/officeDocument/2006/customXml" ds:itemID="{25276761-4BFE-4BCA-870E-9E033FEE37B1}">
+<ds:datastoreItem xmlns:ds="http://schemas.openxmlformats.org/officeDocument/2006/customXml" ds:itemID="{7E856D23-9287-47BB-858B-86D13C3820D9}">
   <ds:schemaRefs>
-    <ds:schemaRef ds:uri="http://schemas.microsoft.com/sharepoint/v3/contenttype/forms"/>
+    <ds:schemaRef ds:uri="http://schemas.microsoft.com/office/2006/metadata/properties"/>
+    <ds:schemaRef ds:uri="http://schemas.microsoft.com/office/infopath/2007/PartnerControls"/>
   </ds:schemaRefs>
 </ds:datastoreItem>
 </file>
 
 <file path=customXml/itemProps2.xml><?xml version="1.0" encoding="utf-8"?>
-<ds:datastoreItem xmlns:ds="http://schemas.openxmlformats.org/officeDocument/2006/customXml" ds:itemID="{7E856D23-9287-47BB-858B-86D13C3820D9}">
+<ds:datastoreItem xmlns:ds="http://schemas.openxmlformats.org/officeDocument/2006/customXml" ds:itemID="{25276761-4BFE-4BCA-870E-9E033FEE37B1}">
   <ds:schemaRefs>
-    <ds:schemaRef ds:uri="http://schemas.microsoft.com/office/2006/metadata/properties"/>
-    <ds:schemaRef ds:uri="http://schemas.microsoft.com/office/infopath/2007/PartnerControls"/>
+    <ds:schemaRef ds:uri="http://schemas.microsoft.com/sharepoint/v3/contenttype/forms"/>
   </ds:schemaRefs>
 </ds:datastoreItem>
 </file>

</xml_diff>